<commit_message>
Finish "The UK at work" page
</commit_message>
<xml_diff>
--- a/IT/EnWebsite/en/content/1.1.docx
+++ b/IT/EnWebsite/en/content/1.1.docx
@@ -1,6 +1,6 @@
 
 <file path=word/document.xml><?xml version="1.0" encoding="utf-8"?>
-<w:document xmlns:wpc="http://schemas.microsoft.com/office/word/2010/wordprocessingCanvas" xmlns:mc="http://schemas.openxmlformats.org/markup-compatibility/2006" xmlns:o="urn:schemas-microsoft-com:office:office" xmlns:r="http://schemas.openxmlformats.org/officeDocument/2006/relationships" xmlns:m="http://schemas.openxmlformats.org/officeDocument/2006/math" xmlns:v="urn:schemas-microsoft-com:vml" xmlns:wp14="http://schemas.microsoft.com/office/word/2010/wordprocessingDrawing" xmlns:wp="http://schemas.openxmlformats.org/drawingml/2006/wordprocessingDrawing" xmlns:w10="urn:schemas-microsoft-com:office:word" xmlns:w="http://schemas.openxmlformats.org/wordprocessingml/2006/main" xmlns:w14="http://schemas.microsoft.com/office/word/2010/wordml" xmlns:w15="http://schemas.microsoft.com/office/word/2012/wordml" xmlns:wpg="http://schemas.microsoft.com/office/word/2010/wordprocessingGroup" xmlns:wpi="http://schemas.microsoft.com/office/word/2010/wordprocessingInk" xmlns:wne="http://schemas.microsoft.com/office/word/2006/wordml" xmlns:wps="http://schemas.microsoft.com/office/word/2010/wordprocessingShape" mc:Ignorable="w14 w15 wp14">
+<w:document xmlns:wpc="http://schemas.microsoft.com/office/word/2010/wordprocessingCanvas" xmlns:cx="http://schemas.microsoft.com/office/drawing/2014/chartex" xmlns:cx1="http://schemas.microsoft.com/office/drawing/2015/9/8/chartex" xmlns:mc="http://schemas.openxmlformats.org/markup-compatibility/2006" xmlns:o="urn:schemas-microsoft-com:office:office" xmlns:r="http://schemas.openxmlformats.org/officeDocument/2006/relationships" xmlns:m="http://schemas.openxmlformats.org/officeDocument/2006/math" xmlns:v="urn:schemas-microsoft-com:vml" xmlns:wp14="http://schemas.microsoft.com/office/word/2010/wordprocessingDrawing" xmlns:wp="http://schemas.openxmlformats.org/drawingml/2006/wordprocessingDrawing" xmlns:w10="urn:schemas-microsoft-com:office:word" xmlns:w="http://schemas.openxmlformats.org/wordprocessingml/2006/main" xmlns:w14="http://schemas.microsoft.com/office/word/2010/wordml" xmlns:w15="http://schemas.microsoft.com/office/word/2012/wordml" xmlns:w16se="http://schemas.microsoft.com/office/word/2015/wordml/symex" xmlns:wpg="http://schemas.microsoft.com/office/word/2010/wordprocessingGroup" xmlns:wpi="http://schemas.microsoft.com/office/word/2010/wordprocessingInk" xmlns:wne="http://schemas.microsoft.com/office/word/2006/wordml" xmlns:wps="http://schemas.microsoft.com/office/word/2010/wordprocessingShape" mc:Ignorable="w14 w15 w16se wp14">
   <w:body>
     <w:p>
       <w:pPr>
@@ -121,7 +121,7 @@
     </w:p>
     <w:p>
       <w:pPr>
-        <w:pStyle w:val="a3"/>
+        <w:pStyle w:val="ListParagraph"/>
         <w:numPr>
           <w:ilvl w:val="0"/>
           <w:numId w:val="1"/>
@@ -141,7 +141,7 @@
     </w:p>
     <w:p>
       <w:pPr>
-        <w:pStyle w:val="a3"/>
+        <w:pStyle w:val="ListParagraph"/>
         <w:numPr>
           <w:ilvl w:val="0"/>
           <w:numId w:val="1"/>
@@ -161,7 +161,7 @@
     </w:p>
     <w:p>
       <w:pPr>
-        <w:pStyle w:val="a3"/>
+        <w:pStyle w:val="ListParagraph"/>
         <w:numPr>
           <w:ilvl w:val="0"/>
           <w:numId w:val="1"/>
@@ -181,7 +181,7 @@
     </w:p>
     <w:p>
       <w:pPr>
-        <w:pStyle w:val="a3"/>
+        <w:pStyle w:val="ListParagraph"/>
         <w:numPr>
           <w:ilvl w:val="0"/>
           <w:numId w:val="1"/>
@@ -315,7 +315,30 @@
           <w:sz w:val="24"/>
           <w:szCs w:val="24"/>
         </w:rPr>
-        <w:t xml:space="preserve"> century it was overtaken by other countries. However, since the 1990s things have started to look better.</w:t>
+        <w:t xml:space="preserve"> century it was overtaken by other countries. However, since the 1990s things have started to look </w:t>
+      </w:r>
+      <w:proofErr w:type="spellStart"/>
+      <w:r>
+        <w:rPr>
+          <w:sz w:val="24"/>
+          <w:szCs w:val="24"/>
+        </w:rPr>
+        <w:t>better.</w:t>
+      </w:r>
+      <w:r>
+        <w:rPr>
+          <w:sz w:val="24"/>
+          <w:szCs w:val="24"/>
+        </w:rPr>
+        <w:t>x</w:t>
+      </w:r>
+      <w:proofErr w:type="spellEnd"/>
+      <w:r>
+        <w:rPr>
+          <w:sz w:val="24"/>
+          <w:szCs w:val="24"/>
+        </w:rPr>
+        <w:tab/>
       </w:r>
     </w:p>
     <w:p>
@@ -526,6 +549,7 @@
           <w:szCs w:val="24"/>
         </w:rPr>
       </w:pPr>
+      <w:bookmarkStart w:id="0" w:name="_GoBack"/>
       <w:r>
         <w:rPr>
           <w:sz w:val="24"/>
@@ -540,9 +564,8 @@
         </w:rPr>
         <w:t>managed to transform them into finished products. Nowadays almost all of the coal mines, shipyards, steelworks and cotton mills are gone. In the 1970s over 30% of UK’s income came from manufacturing and it employed 7 million people. Today the percentage is 11 and employed people are only 2.5 million. Instead of producing its own goods, the country imports everything from China. Most of the people have moved to working in the service industry. However cleaner and safer today’s workplaces might be, many people still look back with nostalgia to the old days when they had “real jobs”. The historian Paul Kennedy talks about the sheer satisfaction about manufacturing ships. When a new ship was being launched, the kids went out to see what their fathers had put together. Many manufactories from the past have turned into wastelands.</w:t>
       </w:r>
-      <w:bookmarkStart w:id="0" w:name="_GoBack"/>
-      <w:bookmarkEnd w:id="0"/>
-    </w:p>
+    </w:p>
+    <w:bookmarkEnd w:id="0"/>
     <w:p>
       <w:pPr>
         <w:rPr>
@@ -562,7 +585,7 @@
 </file>
 
 <file path=word/numbering.xml><?xml version="1.0" encoding="utf-8"?>
-<w:numbering xmlns:wpc="http://schemas.microsoft.com/office/word/2010/wordprocessingCanvas" xmlns:mc="http://schemas.openxmlformats.org/markup-compatibility/2006" xmlns:o="urn:schemas-microsoft-com:office:office" xmlns:r="http://schemas.openxmlformats.org/officeDocument/2006/relationships" xmlns:m="http://schemas.openxmlformats.org/officeDocument/2006/math" xmlns:v="urn:schemas-microsoft-com:vml" xmlns:wp14="http://schemas.microsoft.com/office/word/2010/wordprocessingDrawing" xmlns:wp="http://schemas.openxmlformats.org/drawingml/2006/wordprocessingDrawing" xmlns:w10="urn:schemas-microsoft-com:office:word" xmlns:w="http://schemas.openxmlformats.org/wordprocessingml/2006/main" xmlns:w14="http://schemas.microsoft.com/office/word/2010/wordml" xmlns:w15="http://schemas.microsoft.com/office/word/2012/wordml" xmlns:wpg="http://schemas.microsoft.com/office/word/2010/wordprocessingGroup" xmlns:wpi="http://schemas.microsoft.com/office/word/2010/wordprocessingInk" xmlns:wne="http://schemas.microsoft.com/office/word/2006/wordml" xmlns:wps="http://schemas.microsoft.com/office/word/2010/wordprocessingShape" mc:Ignorable="w14 w15 wp14">
+<w:numbering xmlns:wpc="http://schemas.microsoft.com/office/word/2010/wordprocessingCanvas" xmlns:cx="http://schemas.microsoft.com/office/drawing/2014/chartex" xmlns:cx1="http://schemas.microsoft.com/office/drawing/2015/9/8/chartex" xmlns:mc="http://schemas.openxmlformats.org/markup-compatibility/2006" xmlns:o="urn:schemas-microsoft-com:office:office" xmlns:r="http://schemas.openxmlformats.org/officeDocument/2006/relationships" xmlns:m="http://schemas.openxmlformats.org/officeDocument/2006/math" xmlns:v="urn:schemas-microsoft-com:vml" xmlns:wp14="http://schemas.microsoft.com/office/word/2010/wordprocessingDrawing" xmlns:wp="http://schemas.openxmlformats.org/drawingml/2006/wordprocessingDrawing" xmlns:w10="urn:schemas-microsoft-com:office:word" xmlns:w="http://schemas.openxmlformats.org/wordprocessingml/2006/main" xmlns:w14="http://schemas.microsoft.com/office/word/2010/wordml" xmlns:w15="http://schemas.microsoft.com/office/word/2012/wordml" xmlns:w16se="http://schemas.microsoft.com/office/word/2015/wordml/symex" xmlns:wpg="http://schemas.microsoft.com/office/word/2010/wordprocessingGroup" xmlns:wpi="http://schemas.microsoft.com/office/word/2010/wordprocessingInk" xmlns:wne="http://schemas.microsoft.com/office/word/2006/wordml" xmlns:wps="http://schemas.microsoft.com/office/word/2010/wordprocessingShape" mc:Ignorable="w14 w15 w16se wp14">
   <w:abstractNum w:abstractNumId="0" w15:restartNumberingAfterBreak="0">
     <w:nsid w:val="6FA1354A"/>
     <w:multiLevelType w:val="hybridMultilevel"/>
@@ -683,7 +706,7 @@
 </file>
 
 <file path=word/styles.xml><?xml version="1.0" encoding="utf-8"?>
-<w:styles xmlns:mc="http://schemas.openxmlformats.org/markup-compatibility/2006" xmlns:r="http://schemas.openxmlformats.org/officeDocument/2006/relationships" xmlns:w="http://schemas.openxmlformats.org/wordprocessingml/2006/main" xmlns:w14="http://schemas.microsoft.com/office/word/2010/wordml" xmlns:w15="http://schemas.microsoft.com/office/word/2012/wordml" mc:Ignorable="w14 w15">
+<w:styles xmlns:mc="http://schemas.openxmlformats.org/markup-compatibility/2006" xmlns:r="http://schemas.openxmlformats.org/officeDocument/2006/relationships" xmlns:w="http://schemas.openxmlformats.org/wordprocessingml/2006/main" xmlns:w14="http://schemas.microsoft.com/office/word/2010/wordml" xmlns:w15="http://schemas.microsoft.com/office/word/2012/wordml" xmlns:w16se="http://schemas.microsoft.com/office/word/2015/wordml/symex" mc:Ignorable="w14 w15 w16se">
   <w:docDefaults>
     <w:rPrDefault>
       <w:rPr>
@@ -1072,17 +1095,17 @@
     <w:lsdException w:name="List Table 6 Colorful Accent 6" w:uiPriority="51"/>
     <w:lsdException w:name="List Table 7 Colorful Accent 6" w:uiPriority="52"/>
   </w:latentStyles>
-  <w:style w:type="paragraph" w:default="1" w:styleId="a">
+  <w:style w:type="paragraph" w:default="1" w:styleId="Normal">
     <w:name w:val="Normal"/>
     <w:qFormat/>
   </w:style>
-  <w:style w:type="character" w:default="1" w:styleId="a0">
+  <w:style w:type="character" w:default="1" w:styleId="DefaultParagraphFont">
     <w:name w:val="Default Paragraph Font"/>
     <w:uiPriority w:val="1"/>
     <w:semiHidden/>
     <w:unhideWhenUsed/>
   </w:style>
-  <w:style w:type="table" w:default="1" w:styleId="a1">
+  <w:style w:type="table" w:default="1" w:styleId="TableNormal">
     <w:name w:val="Normal Table"/>
     <w:uiPriority w:val="99"/>
     <w:semiHidden/>
@@ -1097,15 +1120,15 @@
       </w:tblCellMar>
     </w:tblPr>
   </w:style>
-  <w:style w:type="numbering" w:default="1" w:styleId="a2">
+  <w:style w:type="numbering" w:default="1" w:styleId="NoList">
     <w:name w:val="No List"/>
     <w:uiPriority w:val="99"/>
     <w:semiHidden/>
     <w:unhideWhenUsed/>
   </w:style>
-  <w:style w:type="paragraph" w:styleId="a3">
+  <w:style w:type="paragraph" w:styleId="ListParagraph">
     <w:name w:val="List Paragraph"/>
-    <w:basedOn w:val="a"/>
+    <w:basedOn w:val="Normal"/>
     <w:uiPriority w:val="34"/>
     <w:qFormat/>
     <w:rsid w:val="003F0919"/>

</xml_diff>